<commit_message>
Cambio de Formato 1
</commit_message>
<xml_diff>
--- a/Documentación/Formatos/FP-01 - Nuevo cliente.docx
+++ b/Documentación/Formatos/FP-01 - Nuevo cliente.docx
@@ -308,15 +308,7 @@
           <w:sz w:val="24"/>
           <w:szCs w:val="24"/>
         </w:rPr>
-        <w:t>_____________________</w:t>
-      </w:r>
-      <w:r>
-        <w:rPr>
-          <w:rFonts w:ascii="Arial" w:hAnsi="Arial" w:cs="Arial"/>
-          <w:sz w:val="24"/>
-          <w:szCs w:val="24"/>
-        </w:rPr>
-        <w:t>|</w:t>
+        <w:t>_____________________|</w:t>
       </w:r>
       <w:r>
         <w:rPr>
@@ -332,15 +324,7 @@
           <w:sz w:val="24"/>
           <w:szCs w:val="24"/>
         </w:rPr>
-        <w:t>_____________________</w:t>
-      </w:r>
-      <w:r>
-        <w:rPr>
-          <w:rFonts w:ascii="Arial" w:hAnsi="Arial" w:cs="Arial"/>
-          <w:sz w:val="24"/>
-          <w:szCs w:val="24"/>
-        </w:rPr>
-        <w:t>|</w:t>
+        <w:t>_____________________|</w:t>
       </w:r>
     </w:p>
     <w:p>
@@ -2007,6 +1991,7 @@
       <w:r>
         <w:rPr>
           <w:rFonts w:ascii="Arial" w:hAnsi="Arial" w:cs="Arial"/>
+          <w:noProof/>
           <w:sz w:val="24"/>
           <w:szCs w:val="24"/>
         </w:rPr>
@@ -2088,39 +2073,7 @@
           <w:sz w:val="24"/>
           <w:szCs w:val="24"/>
         </w:rPr>
-        <w:t>__________________</w:t>
-      </w:r>
-      <w:r>
-        <w:rPr>
-          <w:rFonts w:ascii="Arial" w:hAnsi="Arial" w:cs="Arial"/>
-          <w:sz w:val="24"/>
-          <w:szCs w:val="24"/>
-        </w:rPr>
-        <w:t>______</w:t>
-      </w:r>
-      <w:r>
-        <w:rPr>
-          <w:rFonts w:ascii="Arial" w:hAnsi="Arial" w:cs="Arial"/>
-          <w:sz w:val="24"/>
-          <w:szCs w:val="24"/>
-        </w:rPr>
-        <w:t xml:space="preserve">_____|         </w:t>
-      </w:r>
-      <w:r>
-        <w:rPr>
-          <w:rFonts w:ascii="Arial" w:hAnsi="Arial" w:cs="Arial"/>
-          <w:sz w:val="24"/>
-          <w:szCs w:val="24"/>
-        </w:rPr>
-        <w:t xml:space="preserve">  ___________</w:t>
-      </w:r>
-      <w:r>
-        <w:rPr>
-          <w:rFonts w:ascii="Arial" w:hAnsi="Arial" w:cs="Arial"/>
-          <w:sz w:val="24"/>
-          <w:szCs w:val="24"/>
-        </w:rPr>
-        <w:t>_______________|</w:t>
+        <w:t>_____________________________|           __________________________|</w:t>
       </w:r>
       <w:r>
         <w:rPr>
@@ -2162,6 +2115,7 @@
       <w:r>
         <w:rPr>
           <w:rFonts w:ascii="Arial" w:hAnsi="Arial" w:cs="Arial"/>
+          <w:noProof/>
           <w:sz w:val="24"/>
           <w:szCs w:val="24"/>
         </w:rPr>
@@ -2252,23 +2206,7 @@
           <w:szCs w:val="24"/>
         </w:rPr>
         <w:tab/>
-        <w:t xml:space="preserve">       </w:t>
-      </w:r>
-      <w:r>
-        <w:rPr>
-          <w:rFonts w:ascii="Arial" w:hAnsi="Arial" w:cs="Arial"/>
-          <w:sz w:val="24"/>
-          <w:szCs w:val="24"/>
-        </w:rPr>
-        <w:t xml:space="preserve">       </w:t>
-      </w:r>
-      <w:r>
-        <w:rPr>
-          <w:rFonts w:ascii="Arial" w:hAnsi="Arial" w:cs="Arial"/>
-          <w:sz w:val="24"/>
-          <w:szCs w:val="24"/>
-        </w:rPr>
-        <w:t>Nombre</w:t>
+        <w:t xml:space="preserve">              Nombre</w:t>
       </w:r>
       <w:r>
         <w:rPr>
@@ -3288,8 +3226,6 @@
           <w:szCs w:val="24"/>
         </w:rPr>
       </w:pPr>
-      <w:bookmarkStart w:id="0" w:name="_GoBack"/>
-      <w:bookmarkEnd w:id="0"/>
     </w:p>
     <w:p>
       <w:pPr>
@@ -3322,23 +3258,7 @@
           <w:sz w:val="24"/>
           <w:szCs w:val="24"/>
         </w:rPr>
-        <w:t xml:space="preserve">               </w:t>
-      </w:r>
-      <w:r>
-        <w:rPr>
-          <w:rFonts w:ascii="Arial" w:hAnsi="Arial" w:cs="Arial"/>
-          <w:sz w:val="24"/>
-          <w:szCs w:val="24"/>
-        </w:rPr>
-        <w:t>_____________________________</w:t>
-      </w:r>
-      <w:r>
-        <w:rPr>
-          <w:rFonts w:ascii="Arial" w:hAnsi="Arial" w:cs="Arial"/>
-          <w:sz w:val="24"/>
-          <w:szCs w:val="24"/>
-        </w:rPr>
-        <w:t xml:space="preserve">                  _____________________________</w:t>
+        <w:t xml:space="preserve">               _____________________________                  _____________________________</w:t>
       </w:r>
     </w:p>
     <w:p>
@@ -3489,6 +3409,8 @@
         </w:rPr>
         <w:t>(INE)</w:t>
       </w:r>
+      <w:bookmarkStart w:id="0" w:name="_GoBack"/>
+      <w:bookmarkEnd w:id="0"/>
       <w:r>
         <w:rPr>
           <w:rFonts w:ascii="Arial" w:hAnsi="Arial" w:cs="Arial"/>
@@ -3498,7 +3420,7 @@
           <w:sz w:val="24"/>
           <w:szCs w:val="24"/>
         </w:rPr>
-        <w:t xml:space="preserve"> del cliente.</w:t>
+        <w:t>.</w:t>
       </w:r>
     </w:p>
     <w:sectPr>

</xml_diff>